<commit_message>
MODIFY branches/Q.Thang/PS_Process6_FindVul.docx rewrite this doc according to the template MODIFY trunk/Project Design/DFD/DFD_new.vsd add data store D4
</commit_message>
<xml_diff>
--- a/PS_Process6_FindVul.docx
+++ b/PS_Process6_FindVul.docx
@@ -7,7 +7,7 @@
         <w:pStyle w:val="Title"/>
       </w:pPr>
       <w:r>
-        <w:t>Data Dictionary</w:t>
+        <w:t>Process Specification</w:t>
       </w:r>
     </w:p>
     <w:p>
@@ -15,49 +15,7 @@
         <w:pStyle w:val="Heading1"/>
       </w:pPr>
       <w:r>
-        <w:t>Description:</w:t>
-      </w:r>
-    </w:p>
-    <w:p>
-      <w:r>
-        <w:t>This document includes:</w:t>
-      </w:r>
-    </w:p>
-    <w:p>
-      <w:pPr>
-        <w:pStyle w:val="ListParagraph"/>
-        <w:numPr>
-          <w:ilvl w:val="0"/>
-          <w:numId w:val="1"/>
-        </w:numPr>
-      </w:pPr>
-      <w:r>
-        <w:t xml:space="preserve">Process specification for Process  6: Find </w:t>
-      </w:r>
-      <w:proofErr w:type="spellStart"/>
-      <w:r>
-        <w:t>Vul</w:t>
-      </w:r>
-      <w:proofErr w:type="spellEnd"/>
-    </w:p>
-    <w:p>
-      <w:pPr>
-        <w:pStyle w:val="ListParagraph"/>
-        <w:numPr>
-          <w:ilvl w:val="0"/>
-          <w:numId w:val="1"/>
-        </w:numPr>
-      </w:pPr>
-      <w:r>
-        <w:t>Data flows used for Process 6</w:t>
-      </w:r>
-    </w:p>
-    <w:p>
-      <w:pPr>
-        <w:pStyle w:val="Heading1"/>
-      </w:pPr>
-      <w:r>
-        <w:t>Revision</w:t>
+        <w:t>Revision:</w:t>
       </w:r>
     </w:p>
     <w:tbl>
@@ -187,7 +145,7 @@
               <w:jc w:val="center"/>
             </w:pPr>
             <w:r>
-              <w:t>24/11/2010</w:t>
+              <w:t>28/11/2010</w:t>
             </w:r>
           </w:p>
         </w:tc>
@@ -198,37 +156,12 @@
         <w:pStyle w:val="Heading1"/>
       </w:pPr>
       <w:r>
-        <w:t>Data Flows</w:t>
-      </w:r>
-    </w:p>
-    <w:p>
-      <w:commentRangeStart w:id="0"/>
-      <w:r>
-        <w:t>Server Information will be collect from agents.</w:t>
-      </w:r>
-      <w:commentRangeEnd w:id="0"/>
-      <w:r>
-        <w:rPr>
-          <w:rStyle w:val="CommentReference"/>
-        </w:rPr>
-        <w:commentReference w:id="0"/>
-      </w:r>
-    </w:p>
-    <w:p>
-      <w:pPr>
-        <w:autoSpaceDE w:val="0"/>
-        <w:autoSpaceDN w:val="0"/>
-        <w:adjustRightInd w:val="0"/>
-        <w:spacing w:after="0" w:line="288" w:lineRule="auto"/>
-        <w:rPr>
-          <w:rFonts w:ascii="Arial" w:hAnsi="Arial" w:cs="Arial"/>
-          <w:color w:val="000000"/>
-          <w:sz w:val="16"/>
-          <w:szCs w:val="16"/>
-        </w:rPr>
-      </w:pPr>
-      <w:r>
-        <w:t xml:space="preserve"> Information from server will be match with vulnerability database to find server’s vulnerability. </w:t>
+        <w:t>Number:</w:t>
+      </w:r>
+    </w:p>
+    <w:p>
+      <w:r>
+        <w:t>6</w:t>
       </w:r>
     </w:p>
     <w:p>
@@ -236,7 +169,321 @@
         <w:pStyle w:val="Heading1"/>
       </w:pPr>
       <w:r>
-        <w:t>Process specification</w:t>
+        <w:t>Name:</w:t>
+      </w:r>
+    </w:p>
+    <w:p>
+      <w:r>
+        <w:t xml:space="preserve">Find </w:t>
+      </w:r>
+      <w:proofErr w:type="spellStart"/>
+      <w:r>
+        <w:t>Vuls</w:t>
+      </w:r>
+      <w:proofErr w:type="spellEnd"/>
+    </w:p>
+    <w:p>
+      <w:pPr>
+        <w:pStyle w:val="Heading1"/>
+      </w:pPr>
+      <w:r>
+        <w:t>Description:</w:t>
+      </w:r>
+    </w:p>
+    <w:p>
+      <w:r>
+        <w:t xml:space="preserve">This process will collect information of server from scan agents, then </w:t>
+      </w:r>
+      <w:proofErr w:type="gramStart"/>
+      <w:r>
+        <w:t>proceed</w:t>
+      </w:r>
+      <w:proofErr w:type="gramEnd"/>
+      <w:r>
+        <w:t xml:space="preserve"> it and match with data base to find vulnerabilities of server.</w:t>
+      </w:r>
+    </w:p>
+    <w:p>
+      <w:pPr>
+        <w:pStyle w:val="Heading1"/>
+      </w:pPr>
+      <w:r>
+        <w:t>Input Data Flow:</w:t>
+      </w:r>
+    </w:p>
+    <w:p>
+      <w:r>
+        <w:t>Server info</w:t>
+      </w:r>
+    </w:p>
+    <w:p>
+      <w:proofErr w:type="spellStart"/>
+      <w:r>
+        <w:t>Vul</w:t>
+      </w:r>
+      <w:proofErr w:type="spellEnd"/>
+      <w:r>
+        <w:t xml:space="preserve"> info</w:t>
+      </w:r>
+    </w:p>
+    <w:p>
+      <w:pPr>
+        <w:pStyle w:val="Heading1"/>
+      </w:pPr>
+      <w:r>
+        <w:t>Output Data Flow:</w:t>
+      </w:r>
+    </w:p>
+    <w:p>
+      <w:r>
+        <w:t>Vulnerabilities</w:t>
+      </w:r>
+    </w:p>
+    <w:p>
+      <w:pPr>
+        <w:pStyle w:val="Heading1"/>
+      </w:pPr>
+      <w:r>
+        <w:t>Type of Process:</w:t>
+      </w:r>
+    </w:p>
+    <w:p>
+      <w:r>
+        <w:rPr>
+          <w:rFonts w:ascii="Arial" w:hAnsi="Arial" w:cs="Arial"/>
+          <w:b/>
+          <w:bCs/>
+          <w:i/>
+          <w:iCs/>
+          <w:color w:val="1F497D"/>
+          <w:sz w:val="20"/>
+          <w:szCs w:val="20"/>
+        </w:rPr>
+        <w:fldChar w:fldCharType="begin">
+          <w:ffData>
+            <w:name w:val=""/>
+            <w:enabled/>
+            <w:calcOnExit w:val="0"/>
+            <w:checkBox>
+              <w:sizeAuto/>
+              <w:default w:val="0"/>
+            </w:checkBox>
+          </w:ffData>
+        </w:fldChar>
+      </w:r>
+      <w:r>
+        <w:rPr>
+          <w:rFonts w:ascii="Arial" w:hAnsi="Arial" w:cs="Arial"/>
+          <w:b/>
+          <w:bCs/>
+          <w:i/>
+          <w:iCs/>
+          <w:color w:val="1F497D"/>
+          <w:sz w:val="20"/>
+          <w:szCs w:val="20"/>
+        </w:rPr>
+        <w:instrText xml:space="preserve"> FORMCHECKBOX </w:instrText>
+      </w:r>
+      <w:r>
+        <w:rPr>
+          <w:rFonts w:ascii="Arial" w:hAnsi="Arial" w:cs="Arial"/>
+          <w:b/>
+          <w:bCs/>
+          <w:i/>
+          <w:iCs/>
+          <w:color w:val="1F497D"/>
+          <w:sz w:val="20"/>
+          <w:szCs w:val="20"/>
+        </w:rPr>
+      </w:r>
+      <w:r>
+        <w:rPr>
+          <w:rFonts w:ascii="Arial" w:hAnsi="Arial" w:cs="Arial"/>
+          <w:b/>
+          <w:bCs/>
+          <w:i/>
+          <w:iCs/>
+          <w:color w:val="1F497D"/>
+          <w:sz w:val="20"/>
+          <w:szCs w:val="20"/>
+        </w:rPr>
+        <w:fldChar w:fldCharType="end"/>
+      </w:r>
+      <w:r>
+        <w:rPr>
+          <w:rFonts w:ascii="Arial" w:hAnsi="Arial" w:cs="Arial"/>
+          <w:bCs/>
+          <w:iCs/>
+          <w:sz w:val="20"/>
+          <w:szCs w:val="20"/>
+        </w:rPr>
+        <w:t>Online</w:t>
+      </w:r>
+      <w:r>
+        <w:rPr>
+          <w:rFonts w:ascii="Arial" w:hAnsi="Arial" w:cs="Arial"/>
+          <w:bCs/>
+          <w:iCs/>
+          <w:sz w:val="20"/>
+          <w:szCs w:val="20"/>
+        </w:rPr>
+        <w:tab/>
+      </w:r>
+      <w:r>
+        <w:rPr>
+          <w:rFonts w:ascii="Arial" w:hAnsi="Arial" w:cs="Arial"/>
+          <w:b/>
+          <w:bCs/>
+          <w:i/>
+          <w:iCs/>
+          <w:color w:val="1F497D"/>
+          <w:sz w:val="20"/>
+          <w:szCs w:val="20"/>
+        </w:rPr>
+        <w:fldChar w:fldCharType="begin">
+          <w:ffData>
+            <w:name w:val=""/>
+            <w:enabled/>
+            <w:calcOnExit w:val="0"/>
+            <w:checkBox>
+              <w:sizeAuto/>
+              <w:default w:val="0"/>
+            </w:checkBox>
+          </w:ffData>
+        </w:fldChar>
+      </w:r>
+      <w:r>
+        <w:rPr>
+          <w:rFonts w:ascii="Arial" w:hAnsi="Arial" w:cs="Arial"/>
+          <w:b/>
+          <w:bCs/>
+          <w:i/>
+          <w:iCs/>
+          <w:color w:val="1F497D"/>
+          <w:sz w:val="20"/>
+          <w:szCs w:val="20"/>
+        </w:rPr>
+        <w:instrText xml:space="preserve"> FORMCHECKBOX </w:instrText>
+      </w:r>
+      <w:r>
+        <w:rPr>
+          <w:rFonts w:ascii="Arial" w:hAnsi="Arial" w:cs="Arial"/>
+          <w:b/>
+          <w:bCs/>
+          <w:i/>
+          <w:iCs/>
+          <w:color w:val="1F497D"/>
+          <w:sz w:val="20"/>
+          <w:szCs w:val="20"/>
+        </w:rPr>
+      </w:r>
+      <w:r>
+        <w:rPr>
+          <w:rFonts w:ascii="Arial" w:hAnsi="Arial" w:cs="Arial"/>
+          <w:b/>
+          <w:bCs/>
+          <w:i/>
+          <w:iCs/>
+          <w:color w:val="1F497D"/>
+          <w:sz w:val="20"/>
+          <w:szCs w:val="20"/>
+        </w:rPr>
+        <w:fldChar w:fldCharType="end"/>
+      </w:r>
+      <w:r>
+        <w:rPr>
+          <w:rFonts w:ascii="Arial" w:hAnsi="Arial" w:cs="Arial"/>
+          <w:bCs/>
+          <w:iCs/>
+          <w:sz w:val="20"/>
+          <w:szCs w:val="20"/>
+        </w:rPr>
+        <w:t>Batch</w:t>
+      </w:r>
+      <w:r>
+        <w:rPr>
+          <w:rFonts w:ascii="Arial" w:hAnsi="Arial" w:cs="Arial"/>
+          <w:bCs/>
+          <w:iCs/>
+          <w:sz w:val="20"/>
+          <w:szCs w:val="20"/>
+        </w:rPr>
+        <w:tab/>
+      </w:r>
+      <w:r>
+        <w:rPr>
+          <w:rFonts w:ascii="Arial" w:hAnsi="Arial" w:cs="Arial"/>
+          <w:bCs/>
+          <w:iCs/>
+          <w:sz w:val="20"/>
+          <w:szCs w:val="20"/>
+        </w:rPr>
+        <w:fldChar w:fldCharType="begin">
+          <w:ffData>
+            <w:name w:val=""/>
+            <w:enabled/>
+            <w:calcOnExit w:val="0"/>
+            <w:checkBox>
+              <w:sizeAuto/>
+              <w:default w:val="0"/>
+            </w:checkBox>
+          </w:ffData>
+        </w:fldChar>
+      </w:r>
+      <w:r>
+        <w:rPr>
+          <w:rFonts w:ascii="Arial" w:hAnsi="Arial" w:cs="Arial"/>
+          <w:bCs/>
+          <w:iCs/>
+          <w:sz w:val="20"/>
+          <w:szCs w:val="20"/>
+        </w:rPr>
+        <w:instrText xml:space="preserve"> FORMCHECKBOX </w:instrText>
+      </w:r>
+      <w:r>
+        <w:rPr>
+          <w:rFonts w:ascii="Arial" w:hAnsi="Arial" w:cs="Arial"/>
+          <w:bCs/>
+          <w:iCs/>
+          <w:sz w:val="20"/>
+          <w:szCs w:val="20"/>
+        </w:rPr>
+      </w:r>
+      <w:r>
+        <w:rPr>
+          <w:rFonts w:ascii="Arial" w:hAnsi="Arial" w:cs="Arial"/>
+          <w:bCs/>
+          <w:iCs/>
+          <w:sz w:val="20"/>
+          <w:szCs w:val="20"/>
+        </w:rPr>
+        <w:fldChar w:fldCharType="end"/>
+      </w:r>
+      <w:r>
+        <w:rPr>
+          <w:rFonts w:ascii="Arial" w:hAnsi="Arial" w:cs="Arial"/>
+          <w:bCs/>
+          <w:iCs/>
+          <w:sz w:val="20"/>
+          <w:szCs w:val="20"/>
+        </w:rPr>
+        <w:t>Manual</w:t>
+      </w:r>
+    </w:p>
+    <w:p>
+      <w:pPr>
+        <w:pStyle w:val="Heading1"/>
+      </w:pPr>
+      <w:r>
+        <w:t>Subprogram/Function Name:</w:t>
+      </w:r>
+    </w:p>
+    <w:p>
+      <w:pPr>
+        <w:pStyle w:val="Heading1"/>
+      </w:pPr>
+      <w:r>
+        <w:t>Process Logic:</w:t>
       </w:r>
     </w:p>
     <w:p>
@@ -275,26 +522,38 @@
       </w:r>
       <w:proofErr w:type="spellEnd"/>
       <w:r>
-        <w:t xml:space="preserve"> </w:t>
-      </w:r>
-      <w:r>
-        <w:t xml:space="preserve">THEN </w:t>
+        <w:t xml:space="preserve"> THEN </w:t>
       </w:r>
       <w:proofErr w:type="spellStart"/>
       <w:r>
-        <w:t>add_into_VulDatabase</w:t>
+        <w:t>add_into_</w:t>
+      </w:r>
+      <w:proofErr w:type="gramStart"/>
+      <w:r>
+        <w:t>VulDatabase</w:t>
       </w:r>
       <w:proofErr w:type="spellEnd"/>
       <w:r>
         <w:t xml:space="preserve"> ;</w:t>
       </w:r>
-    </w:p>
-    <w:p>
+      <w:proofErr w:type="gramEnd"/>
+    </w:p>
+    <w:p>
+      <w:pPr>
+        <w:pStyle w:val="Heading1"/>
+        <w:tabs>
+          <w:tab w:val="center" w:pos="4513"/>
+        </w:tabs>
+      </w:pPr>
+      <w:r>
+        <w:lastRenderedPageBreak/>
+        <w:t>Unresolved Issues:</w:t>
+      </w:r>
       <w:r>
         <w:tab/>
       </w:r>
-      <w:bookmarkStart w:id="1" w:name="_GoBack"/>
-      <w:bookmarkEnd w:id="1"/>
+      <w:bookmarkStart w:id="0" w:name="_GoBack"/>
+      <w:bookmarkEnd w:id="0"/>
     </w:p>
     <w:p/>
     <w:sectPr>
@@ -305,77 +564,6 @@
     </w:sectPr>
   </w:body>
 </w:document>
-</file>
-
-<file path=word/comments.xml><?xml version="1.0" encoding="utf-8"?>
-<w:comments xmlns:ve="http://schemas.openxmlformats.org/markup-compatibility/2006" xmlns:o="urn:schemas-microsoft-com:office:office" xmlns:r="http://schemas.openxmlformats.org/officeDocument/2006/relationships" xmlns:m="http://schemas.openxmlformats.org/officeDocument/2006/math" xmlns:v="urn:schemas-microsoft-com:vml" xmlns:wp="http://schemas.openxmlformats.org/drawingml/2006/wordprocessingDrawing" xmlns:w10="urn:schemas-microsoft-com:office:word" xmlns:w="http://schemas.openxmlformats.org/wordprocessingml/2006/main" xmlns:wne="http://schemas.microsoft.com/office/word/2006/wordml">
-  <w:comment w:id="0" w:author="Vic4ever" w:date="2010-11-24T23:06:00Z" w:initials="V">
-    <w:p>
-      <w:pPr>
-        <w:pStyle w:val="CommentText"/>
-      </w:pPr>
-      <w:r>
-        <w:rPr>
-          <w:rStyle w:val="CommentReference"/>
-        </w:rPr>
-        <w:annotationRef/>
-      </w:r>
-      <w:proofErr w:type="spellStart"/>
-      <w:r>
-        <w:t>Có</w:t>
-      </w:r>
-      <w:proofErr w:type="spellEnd"/>
-      <w:r>
-        <w:t xml:space="preserve"> </w:t>
-      </w:r>
-      <w:proofErr w:type="spellStart"/>
-      <w:r>
-        <w:t>cần</w:t>
-      </w:r>
-      <w:proofErr w:type="spellEnd"/>
-      <w:r>
-        <w:t xml:space="preserve"> </w:t>
-      </w:r>
-      <w:proofErr w:type="spellStart"/>
-      <w:r>
-        <w:t>thêm</w:t>
-      </w:r>
-      <w:proofErr w:type="spellEnd"/>
-      <w:r>
-        <w:t xml:space="preserve"> 1 </w:t>
-      </w:r>
-      <w:proofErr w:type="spellStart"/>
-      <w:r>
-        <w:t>cái</w:t>
-      </w:r>
-      <w:proofErr w:type="spellEnd"/>
-      <w:r>
-        <w:t xml:space="preserve"> </w:t>
-      </w:r>
-      <w:proofErr w:type="spellStart"/>
-      <w:r>
-        <w:t>để</w:t>
-      </w:r>
-      <w:proofErr w:type="spellEnd"/>
-      <w:r>
-        <w:t xml:space="preserve"> </w:t>
-      </w:r>
-      <w:proofErr w:type="spellStart"/>
-      <w:r>
-        <w:t>quét</w:t>
-      </w:r>
-      <w:proofErr w:type="spellEnd"/>
-      <w:r>
-        <w:t xml:space="preserve"> server </w:t>
-      </w:r>
-      <w:proofErr w:type="gramStart"/>
-      <w:r>
-        <w:t>info ?</w:t>
-      </w:r>
-      <w:proofErr w:type="gramEnd"/>
-    </w:p>
-  </w:comment>
-</w:comments>
 </file>
 
 <file path=word/numbering.xml><?xml version="1.0" encoding="utf-8"?>

</xml_diff>